<commit_message>
added related work to outline
</commit_message>
<xml_diff>
--- a/doc/report outline.docx
+++ b/doc/report outline.docx
@@ -41,13 +41,165 @@
       </w:r>
     </w:p>
     <w:p>
+      <w:r>
+        <w:t xml:space="preserve">The Earth Mover’s Distance has widely studied as a way to compute image similarity. For EMD computation, the representation of the image can vary significantly, and many examples of this can be found throughout the literature.  </w:t>
+      </w:r>
       <w:proofErr w:type="spellStart"/>
-      <w:proofErr w:type="gramStart"/>
-      <w:r>
-        <w:t>jon</w:t>
+      <w:r>
+        <w:t>Ruber</w:t>
       </w:r>
       <w:proofErr w:type="spellEnd"/>
-      <w:proofErr w:type="gramEnd"/>
+      <w:r>
+        <w:t xml:space="preserve"> et al. studied the application of the Earth Mover’s distance as a metric for color-based image retrieval, based on properties of the images’ color distributions</w:t>
+      </w:r>
+      <w:sdt>
+        <w:sdtPr>
+          <w:id w:val="1509095523"/>
+          <w:citation/>
+        </w:sdtPr>
+        <w:sdtContent>
+          <w:r>
+            <w:fldChar w:fldCharType="begin"/>
+          </w:r>
+          <w:r>
+            <w:instrText xml:space="preserve"> CITATION Rub98 \l 1033 </w:instrText>
+          </w:r>
+          <w:r>
+            <w:fldChar w:fldCharType="separate"/>
+          </w:r>
+          <w:r>
+            <w:rPr>
+              <w:noProof/>
+            </w:rPr>
+            <w:t xml:space="preserve"> (Rubner, Tomasi, &amp; Guibas, The Earth Mover's Distance as a Metric for Image Retrieval, 1998)</w:t>
+          </w:r>
+          <w:r>
+            <w:fldChar w:fldCharType="end"/>
+          </w:r>
+        </w:sdtContent>
+      </w:sdt>
+      <w:r>
+        <w:t xml:space="preserve"> and </w:t>
+      </w:r>
+      <w:sdt>
+        <w:sdtPr>
+          <w:id w:val="1029379247"/>
+          <w:citation/>
+        </w:sdtPr>
+        <w:sdtContent>
+          <w:r>
+            <w:fldChar w:fldCharType="begin"/>
+          </w:r>
+          <w:r>
+            <w:instrText xml:space="preserve"> CITATION Rub97 \l 1033 </w:instrText>
+          </w:r>
+          <w:r>
+            <w:fldChar w:fldCharType="separate"/>
+          </w:r>
+          <w:r>
+            <w:rPr>
+              <w:noProof/>
+            </w:rPr>
+            <w:t>(Rubner, Guibas, &amp; Tomasi, The Earth Mover's Distance, Multi-Dimensional Scaling, and Color-Based Image Retrieval, 1997)</w:t>
+          </w:r>
+          <w:r>
+            <w:fldChar w:fldCharType="end"/>
+          </w:r>
+        </w:sdtContent>
+      </w:sdt>
+      <w:r>
+        <w:t xml:space="preserve">. </w:t>
+      </w:r>
+      <w:r>
+        <w:t xml:space="preserve">In his thesis, </w:t>
+      </w:r>
+      <w:proofErr w:type="spellStart"/>
+      <w:r>
+        <w:t>Panos</w:t>
+      </w:r>
+      <w:proofErr w:type="spellEnd"/>
+      <w:r>
+        <w:t xml:space="preserve"> Giannopoulos used the EMD </w:t>
+      </w:r>
+      <w:r>
+        <w:t>similarity measure</w:t>
+      </w:r>
+      <w:r>
+        <w:t xml:space="preserve"> for the applications of matching images of logos</w:t>
+      </w:r>
+      <w:r>
+        <w:t>, using features extracted by a corner detection algorithm</w:t>
+      </w:r>
+      <w:r>
+        <w:t xml:space="preserve">, and </w:t>
+      </w:r>
+      <w:r>
+        <w:t>contours of polygons by sampling points</w:t>
+      </w:r>
+      <w:sdt>
+        <w:sdtPr>
+          <w:id w:val="690884915"/>
+          <w:citation/>
+        </w:sdtPr>
+        <w:sdtContent>
+          <w:r>
+            <w:fldChar w:fldCharType="begin"/>
+          </w:r>
+          <w:r>
+            <w:instrText xml:space="preserve"> CITATION Pan05 \l 1033 </w:instrText>
+          </w:r>
+          <w:r>
+            <w:fldChar w:fldCharType="separate"/>
+          </w:r>
+          <w:r>
+            <w:rPr>
+              <w:noProof/>
+            </w:rPr>
+            <w:t xml:space="preserve"> (Giannopoulos, 2005)</w:t>
+          </w:r>
+          <w:r>
+            <w:fldChar w:fldCharType="end"/>
+          </w:r>
+        </w:sdtContent>
+      </w:sdt>
+      <w:r>
+        <w:t xml:space="preserve">. A method based on the EMD has also been proposed for region-based image retrieval in </w:t>
+      </w:r>
+      <w:sdt>
+        <w:sdtPr>
+          <w:id w:val="-871150987"/>
+          <w:citation/>
+        </w:sdtPr>
+        <w:sdtContent>
+          <w:r>
+            <w:fldChar w:fldCharType="begin"/>
+          </w:r>
+          <w:r>
+            <w:instrText xml:space="preserve"> CITATION LvQ04 \l 1033 </w:instrText>
+          </w:r>
+          <w:r>
+            <w:fldChar w:fldCharType="separate"/>
+          </w:r>
+          <w:r>
+            <w:rPr>
+              <w:noProof/>
+            </w:rPr>
+            <w:t>(Lv, Charikar, &amp; Li, 2004)</w:t>
+          </w:r>
+          <w:r>
+            <w:fldChar w:fldCharType="end"/>
+          </w:r>
+        </w:sdtContent>
+      </w:sdt>
+      <w:r>
+        <w:t>.</w:t>
+      </w:r>
+      <w:r>
+        <w:t xml:space="preserve"> In our work we wish to extract co</w:t>
+      </w:r>
+      <w:r>
+        <w:t>ntours from images, and use points from these contours as features to input to the EMD similarity measure.</w:t>
+      </w:r>
     </w:p>
     <w:p>
       <w:pPr>
@@ -56,6 +208,8 @@
       <w:r>
         <w:t>Earth Mover’s Distance</w:t>
       </w:r>
+      <w:bookmarkStart w:id="0" w:name="_GoBack"/>
+      <w:bookmarkEnd w:id="0"/>
     </w:p>
     <w:p>
       <w:proofErr w:type="spellStart"/>
@@ -148,10 +302,9 @@
         <w:pStyle w:val="Heading1"/>
       </w:pPr>
       <w:r>
+        <w:lastRenderedPageBreak/>
         <w:t>Results</w:t>
       </w:r>
-      <w:bookmarkStart w:id="0" w:name="_GoBack"/>
-      <w:bookmarkEnd w:id="0"/>
     </w:p>
     <w:p>
       <w:pPr>
@@ -222,7 +375,6 @@
       </w:pPr>
       <w:proofErr w:type="gramStart"/>
       <w:r>
-        <w:lastRenderedPageBreak/>
         <w:t>Performance?</w:t>
       </w:r>
       <w:proofErr w:type="gramEnd"/>
@@ -238,7 +390,10 @@
       </w:r>
       <w:proofErr w:type="gramEnd"/>
       <w:r>
-        <w:t xml:space="preserve"> needs coding)</w:t>
+        <w:t xml:space="preserve"> needs codin</w:t>
+      </w:r>
+      <w:r>
+        <w:t>g)</w:t>
       </w:r>
     </w:p>
     <w:p>
@@ -259,10 +414,67 @@
       </w:r>
     </w:p>
     <w:p>
+      <w:r>
+        <w:t xml:space="preserve">A way to visualize the global properties of an image database using EMD as a distance metric and multidimensional scaling was proposed by </w:t>
+      </w:r>
+      <w:sdt>
+        <w:sdtPr>
+          <w:id w:val="-1326117577"/>
+          <w:citation/>
+        </w:sdtPr>
+        <w:sdtContent>
+          <w:r>
+            <w:fldChar w:fldCharType="begin"/>
+          </w:r>
+          <w:r>
+            <w:instrText xml:space="preserve"> CITATION Rub97 \l 1033 </w:instrText>
+          </w:r>
+          <w:r>
+            <w:fldChar w:fldCharType="separate"/>
+          </w:r>
+          <w:r>
+            <w:rPr>
+              <w:noProof/>
+            </w:rPr>
+            <w:t>(Rubner, Guibas, &amp; Tomasi, The Earth Mover's Distance, Multi-Dimensional Scaling, and Color-Based Image Retrieval, 1997)</w:t>
+          </w:r>
+          <w:r>
+            <w:fldChar w:fldCharType="end"/>
+          </w:r>
+        </w:sdtContent>
+      </w:sdt>
+    </w:p>
+    <w:p>
+      <w:pPr>
+        <w:pStyle w:val="Heading1"/>
+      </w:pPr>
+      <w:r>
+        <w:t>Difficulties encountered</w:t>
+      </w:r>
+    </w:p>
+    <w:p>
+      <w:proofErr w:type="spellStart"/>
+      <w:r>
+        <w:t>M&amp;j</w:t>
+      </w:r>
+      <w:proofErr w:type="spellEnd"/>
+    </w:p>
+    <w:p>
+      <w:pPr>
+        <w:pStyle w:val="Heading1"/>
+      </w:pPr>
+      <w:r>
+        <w:t>Conclusions</w:t>
+      </w:r>
+    </w:p>
+    <w:p>
+      <w:r>
+        <w:t xml:space="preserve">Santa </w:t>
+      </w:r>
       <w:proofErr w:type="spellStart"/>
       <w:proofErr w:type="gramStart"/>
       <w:r>
-        <w:t>jon</w:t>
+        <w:t>claus</w:t>
       </w:r>
       <w:proofErr w:type="spellEnd"/>
       <w:proofErr w:type="gramEnd"/>
@@ -272,51 +484,159 @@
         <w:pStyle w:val="Heading1"/>
       </w:pPr>
       <w:r>
-        <w:t>Difficulties encountered</w:t>
-      </w:r>
-    </w:p>
-    <w:p>
-      <w:proofErr w:type="spellStart"/>
-      <w:r>
-        <w:t>M&amp;j</w:t>
-      </w:r>
-      <w:proofErr w:type="spellEnd"/>
-    </w:p>
-    <w:p>
-      <w:pPr>
-        <w:pStyle w:val="Heading1"/>
-      </w:pPr>
-      <w:r>
-        <w:t>Conclusions</w:t>
-      </w:r>
-    </w:p>
-    <w:p>
-      <w:r>
-        <w:t xml:space="preserve">Santa </w:t>
-      </w:r>
-      <w:proofErr w:type="spellStart"/>
+        <w:t>Further Work</w:t>
+      </w:r>
+    </w:p>
+    <w:p>
       <w:proofErr w:type="gramStart"/>
       <w:r>
-        <w:t>claus</w:t>
-      </w:r>
-      <w:proofErr w:type="spellEnd"/>
+        <w:t>m/j</w:t>
+      </w:r>
       <w:proofErr w:type="gramEnd"/>
     </w:p>
-    <w:p>
-      <w:pPr>
-        <w:pStyle w:val="Heading1"/>
-      </w:pPr>
-      <w:r>
-        <w:t>Further Work</w:t>
-      </w:r>
-    </w:p>
-    <w:p>
-      <w:proofErr w:type="gramStart"/>
-      <w:r>
-        <w:t>m/j</w:t>
-      </w:r>
-      <w:proofErr w:type="gramEnd"/>
-    </w:p>
+    <w:sdt>
+      <w:sdtPr>
+        <w:id w:val="1247153527"/>
+        <w:docPartObj>
+          <w:docPartGallery w:val="Bibliographies"/>
+          <w:docPartUnique/>
+        </w:docPartObj>
+      </w:sdtPr>
+      <w:sdtEndPr>
+        <w:rPr>
+          <w:rFonts w:asciiTheme="minorHAnsi" w:eastAsiaTheme="minorHAnsi" w:hAnsiTheme="minorHAnsi" w:cstheme="minorBidi"/>
+          <w:b w:val="0"/>
+          <w:bCs w:val="0"/>
+          <w:color w:val="auto"/>
+          <w:sz w:val="22"/>
+          <w:szCs w:val="22"/>
+        </w:rPr>
+      </w:sdtEndPr>
+      <w:sdtContent>
+        <w:p>
+          <w:pPr>
+            <w:pStyle w:val="Heading1"/>
+          </w:pPr>
+          <w:r>
+            <w:t>Bibliography</w:t>
+          </w:r>
+        </w:p>
+        <w:sdt>
+          <w:sdtPr>
+            <w:id w:val="111145805"/>
+            <w:bibliography/>
+          </w:sdtPr>
+          <w:sdtContent>
+            <w:p>
+              <w:pPr>
+                <w:pStyle w:val="Bibliography"/>
+                <w:ind w:left="720" w:hanging="720"/>
+                <w:rPr>
+                  <w:noProof/>
+                </w:rPr>
+              </w:pPr>
+              <w:r>
+                <w:fldChar w:fldCharType="begin"/>
+              </w:r>
+              <w:r>
+                <w:instrText xml:space="preserve"> BIBLIOGRAPHY </w:instrText>
+              </w:r>
+              <w:r>
+                <w:fldChar w:fldCharType="separate"/>
+              </w:r>
+              <w:r>
+                <w:rPr>
+                  <w:noProof/>
+                </w:rPr>
+                <w:t xml:space="preserve">Giannopoulos, P. (2005). </w:t>
+              </w:r>
+              <w:r>
+                <w:rPr>
+                  <w:i/>
+                  <w:iCs/>
+                  <w:noProof/>
+                </w:rPr>
+                <w:t>Geometric matching of weighted point sets.</w:t>
+              </w:r>
+              <w:r>
+                <w:rPr>
+                  <w:noProof/>
+                </w:rPr>
+                <w:t xml:space="preserve"> Utrecht: Universiteit Utrecht.</w:t>
+              </w:r>
+            </w:p>
+            <w:p>
+              <w:pPr>
+                <w:pStyle w:val="Bibliography"/>
+                <w:ind w:left="720" w:hanging="720"/>
+                <w:rPr>
+                  <w:noProof/>
+                </w:rPr>
+              </w:pPr>
+              <w:r>
+                <w:rPr>
+                  <w:noProof/>
+                </w:rPr>
+                <w:t xml:space="preserve">Rubner, Y., Guibas, L., &amp; Tomasi, C. (1997). The Earth Mover's Distance, Multi-Dimensional Scaling, and Color-Based Image Retrieval. </w:t>
+              </w:r>
+              <w:r>
+                <w:rPr>
+                  <w:i/>
+                  <w:iCs/>
+                  <w:noProof/>
+                </w:rPr>
+                <w:t>Proceedings of the ARPA Image Understanding Workshop</w:t>
+              </w:r>
+              <w:r>
+                <w:rPr>
+                  <w:noProof/>
+                </w:rPr>
+                <w:t>, (pp. 661-668).</w:t>
+              </w:r>
+            </w:p>
+            <w:p>
+              <w:pPr>
+                <w:pStyle w:val="Bibliography"/>
+                <w:ind w:left="720" w:hanging="720"/>
+                <w:rPr>
+                  <w:noProof/>
+                </w:rPr>
+              </w:pPr>
+              <w:r>
+                <w:rPr>
+                  <w:noProof/>
+                </w:rPr>
+                <w:t xml:space="preserve">Rubner, Y., Tomasi, C., &amp; Guibas, L. J. (1998). The Earth Mover's Distance as a Metric for Image Retrieval. </w:t>
+              </w:r>
+              <w:r>
+                <w:rPr>
+                  <w:i/>
+                  <w:iCs/>
+                  <w:noProof/>
+                </w:rPr>
+                <w:t>International Journal of Computer Vision</w:t>
+              </w:r>
+              <w:r>
+                <w:rPr>
+                  <w:noProof/>
+                </w:rPr>
+                <w:t>, 99-121.</w:t>
+              </w:r>
+            </w:p>
+            <w:p>
+              <w:r>
+                <w:rPr>
+                  <w:b/>
+                  <w:bCs/>
+                  <w:noProof/>
+                </w:rPr>
+                <w:fldChar w:fldCharType="end"/>
+              </w:r>
+            </w:p>
+          </w:sdtContent>
+        </w:sdt>
+      </w:sdtContent>
+    </w:sdt>
     <w:p/>
     <w:p/>
     <w:sectPr>
@@ -632,6 +952,44 @@
       <w:szCs w:val="26"/>
     </w:rPr>
   </w:style>
+  <w:style w:type="paragraph" w:styleId="BalloonText">
+    <w:name w:val="Balloon Text"/>
+    <w:basedOn w:val="Normal"/>
+    <w:link w:val="BalloonTextChar"/>
+    <w:uiPriority w:val="99"/>
+    <w:semiHidden/>
+    <w:unhideWhenUsed/>
+    <w:rsid w:val="001A490F"/>
+    <w:pPr>
+      <w:spacing w:after="0" w:line="240" w:lineRule="auto"/>
+    </w:pPr>
+    <w:rPr>
+      <w:rFonts w:ascii="Tahoma" w:hAnsi="Tahoma" w:cs="Tahoma"/>
+      <w:sz w:val="16"/>
+      <w:szCs w:val="16"/>
+    </w:rPr>
+  </w:style>
+  <w:style w:type="character" w:customStyle="1" w:styleId="BalloonTextChar">
+    <w:name w:val="Balloon Text Char"/>
+    <w:basedOn w:val="DefaultParagraphFont"/>
+    <w:link w:val="BalloonText"/>
+    <w:uiPriority w:val="99"/>
+    <w:semiHidden/>
+    <w:rsid w:val="001A490F"/>
+    <w:rPr>
+      <w:rFonts w:ascii="Tahoma" w:hAnsi="Tahoma" w:cs="Tahoma"/>
+      <w:sz w:val="16"/>
+      <w:szCs w:val="16"/>
+    </w:rPr>
+  </w:style>
+  <w:style w:type="paragraph" w:styleId="Bibliography">
+    <w:name w:val="Bibliography"/>
+    <w:basedOn w:val="Normal"/>
+    <w:next w:val="Normal"/>
+    <w:uiPriority w:val="37"/>
+    <w:unhideWhenUsed/>
+    <w:rsid w:val="001A490F"/>
+  </w:style>
 </w:styles>
 </file>
 
@@ -937,6 +1295,44 @@
       <w:sz w:val="26"/>
       <w:szCs w:val="26"/>
     </w:rPr>
+  </w:style>
+  <w:style w:type="paragraph" w:styleId="BalloonText">
+    <w:name w:val="Balloon Text"/>
+    <w:basedOn w:val="Normal"/>
+    <w:link w:val="BalloonTextChar"/>
+    <w:uiPriority w:val="99"/>
+    <w:semiHidden/>
+    <w:unhideWhenUsed/>
+    <w:rsid w:val="001A490F"/>
+    <w:pPr>
+      <w:spacing w:after="0" w:line="240" w:lineRule="auto"/>
+    </w:pPr>
+    <w:rPr>
+      <w:rFonts w:ascii="Tahoma" w:hAnsi="Tahoma" w:cs="Tahoma"/>
+      <w:sz w:val="16"/>
+      <w:szCs w:val="16"/>
+    </w:rPr>
+  </w:style>
+  <w:style w:type="character" w:customStyle="1" w:styleId="BalloonTextChar">
+    <w:name w:val="Balloon Text Char"/>
+    <w:basedOn w:val="DefaultParagraphFont"/>
+    <w:link w:val="BalloonText"/>
+    <w:uiPriority w:val="99"/>
+    <w:semiHidden/>
+    <w:rsid w:val="001A490F"/>
+    <w:rPr>
+      <w:rFonts w:ascii="Tahoma" w:hAnsi="Tahoma" w:cs="Tahoma"/>
+      <w:sz w:val="16"/>
+      <w:szCs w:val="16"/>
+    </w:rPr>
+  </w:style>
+  <w:style w:type="paragraph" w:styleId="Bibliography">
+    <w:name w:val="Bibliography"/>
+    <w:basedOn w:val="Normal"/>
+    <w:next w:val="Normal"/>
+    <w:uiPriority w:val="37"/>
+    <w:unhideWhenUsed/>
+    <w:rsid w:val="001A490F"/>
   </w:style>
 </w:styles>
 </file>
@@ -1224,4 +1620,124 @@
   <a:objectDefaults/>
   <a:extraClrSchemeLst/>
 </a:theme>
+</file>
+
+<file path=customXml/item1.xml><?xml version="1.0" encoding="utf-8"?>
+<b:Sources xmlns:b="http://schemas.openxmlformats.org/officeDocument/2006/bibliography" xmlns="http://schemas.openxmlformats.org/officeDocument/2006/bibliography" SelectedStyle="\APA.XSL" StyleName="APA">
+  <b:Source>
+    <b:Tag>Rub98</b:Tag>
+    <b:SourceType>JournalArticle</b:SourceType>
+    <b:Guid>{2AB7B388-584E-4BB3-B1E6-71FB435A9CED}</b:Guid>
+    <b:Title>The Earth Mover's Distance as a Metric for Image Retrieval</b:Title>
+    <b:Year>1998</b:Year>
+    <b:Author>
+      <b:Author>
+        <b:NameList>
+          <b:Person>
+            <b:Last>Rubner</b:Last>
+            <b:First>Yossi</b:First>
+          </b:Person>
+          <b:Person>
+            <b:Last>Tomasi</b:Last>
+            <b:First>Carlo</b:First>
+          </b:Person>
+          <b:Person>
+            <b:Last>Guibas</b:Last>
+            <b:First>Leonidas</b:First>
+            <b:Middle>J.</b:Middle>
+          </b:Person>
+        </b:NameList>
+      </b:Author>
+    </b:Author>
+    <b:JournalName>International Journal of Computer Vision</b:JournalName>
+    <b:Pages>99-121</b:Pages>
+    <b:RefOrder>1</b:RefOrder>
+  </b:Source>
+  <b:Source>
+    <b:Tag>Rub97</b:Tag>
+    <b:SourceType>ConferenceProceedings</b:SourceType>
+    <b:Guid>{A6DF7547-EFC9-4F2E-A5AB-65D421A57E76}</b:Guid>
+    <b:Title>The Earth Mover's Distance, Multi-Dimensional Scaling, and Color-Based Image Retrieval</b:Title>
+    <b:Year>1997</b:Year>
+    <b:Pages>661-668</b:Pages>
+    <b:Author>
+      <b:Author>
+        <b:NameList>
+          <b:Person>
+            <b:Last>Rubner</b:Last>
+            <b:First>Yossi</b:First>
+          </b:Person>
+          <b:Person>
+            <b:Last>Guibas</b:Last>
+            <b:First>Leonidas</b:First>
+          </b:Person>
+          <b:Person>
+            <b:Last>Tomasi</b:Last>
+            <b:First>Carlo</b:First>
+          </b:Person>
+        </b:NameList>
+      </b:Author>
+    </b:Author>
+    <b:ConferenceName>Proceedings of the ARPA Image Understanding Workshop</b:ConferenceName>
+    <b:RefOrder>2</b:RefOrder>
+  </b:Source>
+  <b:Source>
+    <b:Tag>Pan05</b:Tag>
+    <b:SourceType>Book</b:SourceType>
+    <b:Guid>{A48717DD-F246-4843-B419-DB3B8F5FB0FF}</b:Guid>
+    <b:Title>Geometric matching of weighted point sets</b:Title>
+    <b:Year>2005</b:Year>
+    <b:City>Utrecht</b:City>
+    <b:Publisher>Universiteit Utrecht</b:Publisher>
+    <b:Author>
+      <b:Author>
+        <b:NameList>
+          <b:Person>
+            <b:Last>Giannopoulos</b:Last>
+            <b:First>Panos</b:First>
+          </b:Person>
+        </b:NameList>
+      </b:Author>
+    </b:Author>
+    <b:RefOrder>3</b:RefOrder>
+  </b:Source>
+  <b:Source>
+    <b:Tag>LvQ04</b:Tag>
+    <b:SourceType>ConferenceProceedings</b:SourceType>
+    <b:Guid>{6D2FC610-0331-43EE-AA70-8F2CFFB963DA}</b:Guid>
+    <b:Title>Image similarity search with compact data structures</b:Title>
+    <b:Year>2004</b:Year>
+    <b:City>New York</b:City>
+    <b:Publisher>ACM</b:Publisher>
+    <b:Pages>208-217</b:Pages>
+    <b:Author>
+      <b:Author>
+        <b:NameList>
+          <b:Person>
+            <b:Last>Lv</b:Last>
+            <b:First>Qin</b:First>
+          </b:Person>
+          <b:Person>
+            <b:Last>Charikar</b:Last>
+            <b:First>Moses</b:First>
+          </b:Person>
+          <b:Person>
+            <b:Last>Li</b:Last>
+            <b:First>Kai</b:First>
+          </b:Person>
+        </b:NameList>
+      </b:Author>
+    </b:Author>
+    <b:ConferenceName>Proceedings of the thirteenth ACM international conference on Information and knowledge management</b:ConferenceName>
+    <b:RefOrder>4</b:RefOrder>
+  </b:Source>
+</b:Sources>
+</file>
+
+<file path=customXml/itemProps1.xml><?xml version="1.0" encoding="utf-8"?>
+<ds:datastoreItem xmlns:ds="http://schemas.openxmlformats.org/officeDocument/2006/customXml" ds:itemID="{6DD841F3-000D-4A23-A0E2-3F94D88567DD}">
+  <ds:schemaRefs>
+    <ds:schemaRef ds:uri="http://schemas.openxmlformats.org/officeDocument/2006/bibliography"/>
+  </ds:schemaRefs>
+</ds:datastoreItem>
 </file>
</xml_diff>